<commit_message>
In Progress ASM 3
</commit_message>
<xml_diff>
--- a/SWD391x_1.1-A_VN Kiến trúc và thiết kế phần mềm/SWD391x_1.1-A_VN Kiến trúc và thiết kế phần mềm.docx
+++ b/SWD391x_1.1-A_VN Kiến trúc và thiết kế phần mềm/SWD391x_1.1-A_VN Kiến trúc và thiết kế phần mềm.docx
@@ -745,8 +745,6 @@
       <w:r>
         <w:t xml:space="preserve"> được tạo nên từ Class.</w:t>
       </w:r>
-      <w:bookmarkStart w:id="0" w:name="_GoBack"/>
-      <w:bookmarkEnd w:id="0"/>
     </w:p>
     <w:p>
       <w:pPr>
@@ -807,10 +805,722 @@
         </w:drawing>
       </w:r>
     </w:p>
+    <w:p>
+      <w:pPr>
+        <w:pStyle w:val="ListParagraph"/>
+        <w:numPr>
+          <w:ilvl w:val="0"/>
+          <w:numId w:val="5"/>
+        </w:numPr>
+      </w:pPr>
+      <w:r>
+        <w:t>Component diagrams</w:t>
+      </w:r>
+    </w:p>
+    <w:p>
+      <w:pPr>
+        <w:pStyle w:val="ListParagraph"/>
+        <w:numPr>
+          <w:ilvl w:val="1"/>
+          <w:numId w:val="5"/>
+        </w:numPr>
+      </w:pPr>
+      <w:r>
+        <w:t xml:space="preserve">Là một static implementation view: </w:t>
+      </w:r>
+      <w:r>
+        <w:t xml:space="preserve">được dùng để thể hiện sữ liên hệ giữa các components trong một hệ thống. Cụm từ </w:t>
+      </w:r>
+      <w:r>
+        <w:rPr>
+          <w:b/>
+        </w:rPr>
+        <w:t xml:space="preserve">Component </w:t>
+      </w:r>
+      <w:r>
+        <w:t>được dùng để refer đến module of classes hiện thân cho một phần độc lập của system hoặc sub-system và thể hiện sự giao tiếp giữa chúng.</w:t>
+      </w:r>
+    </w:p>
+    <w:p>
+      <w:r>
+        <w:rPr>
+          <w:noProof/>
+        </w:rPr>
+        <w:drawing>
+          <wp:inline distT="0" distB="0" distL="0" distR="0" wp14:anchorId="71481416" wp14:editId="2E1C730D">
+            <wp:extent cx="7223760" cy="2849245"/>
+            <wp:effectExtent l="76200" t="76200" r="129540" b="141605"/>
+            <wp:docPr id="6" name="Picture 6"/>
+            <wp:cNvGraphicFramePr>
+              <a:graphicFrameLocks xmlns:a="http://schemas.openxmlformats.org/drawingml/2006/main" noChangeAspect="1"/>
+            </wp:cNvGraphicFramePr>
+            <a:graphic xmlns:a="http://schemas.openxmlformats.org/drawingml/2006/main">
+              <a:graphicData uri="http://schemas.openxmlformats.org/drawingml/2006/picture">
+                <pic:pic xmlns:pic="http://schemas.openxmlformats.org/drawingml/2006/picture">
+                  <pic:nvPicPr>
+                    <pic:cNvPr id="1" name=""/>
+                    <pic:cNvPicPr/>
+                  </pic:nvPicPr>
+                  <pic:blipFill>
+                    <a:blip r:embed="rId11"/>
+                    <a:stretch>
+                      <a:fillRect/>
+                    </a:stretch>
+                  </pic:blipFill>
+                  <pic:spPr>
+                    <a:xfrm>
+                      <a:off x="0" y="0"/>
+                      <a:ext cx="7223760" cy="2849245"/>
+                    </a:xfrm>
+                    <a:prstGeom prst="rect">
+                      <a:avLst/>
+                    </a:prstGeom>
+                    <a:ln w="38100" cap="sq">
+                      <a:solidFill>
+                        <a:srgbClr val="000000"/>
+                      </a:solidFill>
+                      <a:prstDash val="solid"/>
+                      <a:miter lim="800000"/>
+                    </a:ln>
+                    <a:effectLst>
+                      <a:outerShdw blurRad="50800" dist="38100" dir="2700000" algn="tl" rotWithShape="0">
+                        <a:srgbClr val="000000">
+                          <a:alpha val="43000"/>
+                        </a:srgbClr>
+                      </a:outerShdw>
+                    </a:effectLst>
+                  </pic:spPr>
+                </pic:pic>
+              </a:graphicData>
+            </a:graphic>
+          </wp:inline>
+        </w:drawing>
+      </w:r>
+    </w:p>
+    <w:p>
+      <w:pPr>
+        <w:pStyle w:val="ListParagraph"/>
+        <w:numPr>
+          <w:ilvl w:val="0"/>
+          <w:numId w:val="5"/>
+        </w:numPr>
+      </w:pPr>
+      <w:r>
+        <w:t>UML Diagrams:</w:t>
+      </w:r>
+    </w:p>
+    <w:p>
+      <w:pPr>
+        <w:pStyle w:val="ListParagraph"/>
+        <w:numPr>
+          <w:ilvl w:val="1"/>
+          <w:numId w:val="5"/>
+        </w:numPr>
+      </w:pPr>
+      <w:r>
+        <w:t>Một use-case là một chuỗi các hành động đi cùng với phản hồi của hệ thống, hay nói cách khác nó thể hiện how the system deals với một tương tác cụ thể</w:t>
+      </w:r>
+    </w:p>
+    <w:p>
+      <w:pPr>
+        <w:pStyle w:val="ListParagraph"/>
+        <w:numPr>
+          <w:ilvl w:val="1"/>
+          <w:numId w:val="5"/>
+        </w:numPr>
+      </w:pPr>
+      <w:r>
+        <w:t>Use-case diagram cực kỳ hữu dụng trong việc khơi gợi system requirements và tổ chức development activities</w:t>
+      </w:r>
+    </w:p>
+    <w:p>
+      <w:pPr>
+        <w:pStyle w:val="ListParagraph"/>
+        <w:numPr>
+          <w:ilvl w:val="1"/>
+          <w:numId w:val="5"/>
+        </w:numPr>
+      </w:pPr>
+      <w:r>
+        <w:t>Miêu tả mối quan hệ giữa các actors và use cases</w:t>
+      </w:r>
+    </w:p>
+    <w:p>
+      <w:pPr>
+        <w:pStyle w:val="ListParagraph"/>
+        <w:numPr>
+          <w:ilvl w:val="0"/>
+          <w:numId w:val="5"/>
+        </w:numPr>
+      </w:pPr>
+      <w:r>
+        <w:t>Context Diagrams:</w:t>
+      </w:r>
+    </w:p>
+    <w:p>
+      <w:pPr>
+        <w:pStyle w:val="ListParagraph"/>
+        <w:numPr>
+          <w:ilvl w:val="1"/>
+          <w:numId w:val="5"/>
+        </w:numPr>
+      </w:pPr>
+      <w:r>
+        <w:t>KO PHẢI là một phần của UML nhưng cung cấp các chức năng rất hữu ích</w:t>
+      </w:r>
+    </w:p>
+    <w:p>
+      <w:pPr>
+        <w:pStyle w:val="ListParagraph"/>
+        <w:numPr>
+          <w:ilvl w:val="1"/>
+          <w:numId w:val="5"/>
+        </w:numPr>
+      </w:pPr>
+      <w:r>
+        <w:t>Dataflow diagrams cung cấp các cái nhìn khác nhau</w:t>
+      </w:r>
+    </w:p>
+    <w:p>
+      <w:pPr>
+        <w:pStyle w:val="ListParagraph"/>
+        <w:numPr>
+          <w:ilvl w:val="1"/>
+          <w:numId w:val="5"/>
+        </w:numPr>
+      </w:pPr>
+      <w:r>
+        <w:t>DFD miêu tả process, actorss và dataflow giữa chúng</w:t>
+      </w:r>
+    </w:p>
+    <w:p>
+      <w:r>
+        <w:rPr>
+          <w:noProof/>
+        </w:rPr>
+        <w:lastRenderedPageBreak/>
+        <w:drawing>
+          <wp:inline distT="0" distB="0" distL="0" distR="0" wp14:anchorId="7691642B" wp14:editId="7517EFDD">
+            <wp:extent cx="5486391" cy="4487594"/>
+            <wp:effectExtent l="76200" t="76200" r="133985" b="141605"/>
+            <wp:docPr id="7" name="Picture 7"/>
+            <wp:cNvGraphicFramePr>
+              <a:graphicFrameLocks xmlns:a="http://schemas.openxmlformats.org/drawingml/2006/main" noChangeAspect="1"/>
+            </wp:cNvGraphicFramePr>
+            <a:graphic xmlns:a="http://schemas.openxmlformats.org/drawingml/2006/main">
+              <a:graphicData uri="http://schemas.openxmlformats.org/drawingml/2006/picture">
+                <pic:pic xmlns:pic="http://schemas.openxmlformats.org/drawingml/2006/picture">
+                  <pic:nvPicPr>
+                    <pic:cNvPr id="1" name=""/>
+                    <pic:cNvPicPr/>
+                  </pic:nvPicPr>
+                  <pic:blipFill>
+                    <a:blip r:embed="rId12"/>
+                    <a:stretch>
+                      <a:fillRect/>
+                    </a:stretch>
+                  </pic:blipFill>
+                  <pic:spPr>
+                    <a:xfrm>
+                      <a:off x="0" y="0"/>
+                      <a:ext cx="5488312" cy="4489165"/>
+                    </a:xfrm>
+                    <a:prstGeom prst="rect">
+                      <a:avLst/>
+                    </a:prstGeom>
+                    <a:ln w="38100" cap="sq">
+                      <a:solidFill>
+                        <a:srgbClr val="000000"/>
+                      </a:solidFill>
+                      <a:prstDash val="solid"/>
+                      <a:miter lim="800000"/>
+                    </a:ln>
+                    <a:effectLst>
+                      <a:outerShdw blurRad="50800" dist="38100" dir="2700000" algn="tl" rotWithShape="0">
+                        <a:srgbClr val="000000">
+                          <a:alpha val="43000"/>
+                        </a:srgbClr>
+                      </a:outerShdw>
+                    </a:effectLst>
+                  </pic:spPr>
+                </pic:pic>
+              </a:graphicData>
+            </a:graphic>
+          </wp:inline>
+        </w:drawing>
+      </w:r>
+    </w:p>
+    <w:p>
+      <w:pPr>
+        <w:pStyle w:val="ListParagraph"/>
+        <w:numPr>
+          <w:ilvl w:val="0"/>
+          <w:numId w:val="5"/>
+        </w:numPr>
+      </w:pPr>
+      <w:r>
+        <w:t>Sequence Diagram</w:t>
+      </w:r>
+    </w:p>
+    <w:p>
+      <w:pPr>
+        <w:pStyle w:val="ListParagraph"/>
+        <w:numPr>
+          <w:ilvl w:val="1"/>
+          <w:numId w:val="5"/>
+        </w:numPr>
+      </w:pPr>
+      <w:r>
+        <w:t xml:space="preserve">Có thể được dùng để miêu tả </w:t>
+      </w:r>
+      <w:r>
+        <w:rPr>
+          <w:b/>
+        </w:rPr>
+        <w:t xml:space="preserve">MỘT </w:t>
+      </w:r>
+      <w:r>
+        <w:t>use case</w:t>
+      </w:r>
+    </w:p>
+    <w:p>
+      <w:r>
+        <w:rPr>
+          <w:noProof/>
+        </w:rPr>
+        <w:drawing>
+          <wp:inline distT="0" distB="0" distL="0" distR="0" wp14:anchorId="53A6B0F9" wp14:editId="2C3CD49E">
+            <wp:extent cx="4727987" cy="3615397"/>
+            <wp:effectExtent l="95250" t="95250" r="92075" b="99695"/>
+            <wp:docPr id="8" name="Picture 8"/>
+            <wp:cNvGraphicFramePr>
+              <a:graphicFrameLocks xmlns:a="http://schemas.openxmlformats.org/drawingml/2006/main" noChangeAspect="1"/>
+            </wp:cNvGraphicFramePr>
+            <a:graphic xmlns:a="http://schemas.openxmlformats.org/drawingml/2006/main">
+              <a:graphicData uri="http://schemas.openxmlformats.org/drawingml/2006/picture">
+                <pic:pic xmlns:pic="http://schemas.openxmlformats.org/drawingml/2006/picture">
+                  <pic:nvPicPr>
+                    <pic:cNvPr id="1" name=""/>
+                    <pic:cNvPicPr/>
+                  </pic:nvPicPr>
+                  <pic:blipFill>
+                    <a:blip r:embed="rId13"/>
+                    <a:stretch>
+                      <a:fillRect/>
+                    </a:stretch>
+                  </pic:blipFill>
+                  <pic:spPr>
+                    <a:xfrm>
+                      <a:off x="0" y="0"/>
+                      <a:ext cx="4730817" cy="3617561"/>
+                    </a:xfrm>
+                    <a:prstGeom prst="rect">
+                      <a:avLst/>
+                    </a:prstGeom>
+                    <a:ln w="88900" cap="sq" cmpd="thickThin">
+                      <a:solidFill>
+                        <a:srgbClr val="000000"/>
+                      </a:solidFill>
+                      <a:prstDash val="solid"/>
+                      <a:miter lim="800000"/>
+                    </a:ln>
+                    <a:effectLst>
+                      <a:innerShdw blurRad="76200">
+                        <a:srgbClr val="000000"/>
+                      </a:innerShdw>
+                    </a:effectLst>
+                  </pic:spPr>
+                </pic:pic>
+              </a:graphicData>
+            </a:graphic>
+          </wp:inline>
+        </w:drawing>
+      </w:r>
+    </w:p>
+    <w:p>
+      <w:pPr>
+        <w:pStyle w:val="ListParagraph"/>
+        <w:numPr>
+          <w:ilvl w:val="0"/>
+          <w:numId w:val="5"/>
+        </w:numPr>
+      </w:pPr>
+      <w:r>
+        <w:t>Communication diagram:</w:t>
+      </w:r>
+    </w:p>
+    <w:p>
+      <w:pPr>
+        <w:pStyle w:val="ListParagraph"/>
+        <w:numPr>
+          <w:ilvl w:val="1"/>
+          <w:numId w:val="5"/>
+        </w:numPr>
+      </w:pPr>
+      <w:r>
+        <w:t>Là object diagram được chú thích với thứ tự của các tương tác thay cho các links (đường nối)</w:t>
+      </w:r>
+    </w:p>
+    <w:p>
+      <w:pPr>
+        <w:pStyle w:val="ListParagraph"/>
+        <w:numPr>
+          <w:ilvl w:val="1"/>
+          <w:numId w:val="5"/>
+        </w:numPr>
+      </w:pPr>
+      <w:r>
+        <w:t>Về mặt ngữ nghĩa thì nó tương đương với Sequence diagram</w:t>
+      </w:r>
+    </w:p>
     <w:p/>
-    <w:p/>
-    <w:p/>
-    <w:p/>
+    <w:p>
+      <w:r>
+        <w:rPr>
+          <w:noProof/>
+        </w:rPr>
+        <w:lastRenderedPageBreak/>
+        <w:drawing>
+          <wp:inline distT="0" distB="0" distL="0" distR="0" wp14:anchorId="202B4CB5" wp14:editId="11FAD65B">
+            <wp:extent cx="5525271" cy="3629532"/>
+            <wp:effectExtent l="76200" t="76200" r="132715" b="142875"/>
+            <wp:docPr id="9" name="Picture 9"/>
+            <wp:cNvGraphicFramePr>
+              <a:graphicFrameLocks xmlns:a="http://schemas.openxmlformats.org/drawingml/2006/main" noChangeAspect="1"/>
+            </wp:cNvGraphicFramePr>
+            <a:graphic xmlns:a="http://schemas.openxmlformats.org/drawingml/2006/main">
+              <a:graphicData uri="http://schemas.openxmlformats.org/drawingml/2006/picture">
+                <pic:pic xmlns:pic="http://schemas.openxmlformats.org/drawingml/2006/picture">
+                  <pic:nvPicPr>
+                    <pic:cNvPr id="1" name=""/>
+                    <pic:cNvPicPr/>
+                  </pic:nvPicPr>
+                  <pic:blipFill>
+                    <a:blip r:embed="rId14"/>
+                    <a:stretch>
+                      <a:fillRect/>
+                    </a:stretch>
+                  </pic:blipFill>
+                  <pic:spPr>
+                    <a:xfrm>
+                      <a:off x="0" y="0"/>
+                      <a:ext cx="5525271" cy="3629532"/>
+                    </a:xfrm>
+                    <a:prstGeom prst="rect">
+                      <a:avLst/>
+                    </a:prstGeom>
+                    <a:ln w="38100" cap="sq">
+                      <a:solidFill>
+                        <a:srgbClr val="000000"/>
+                      </a:solidFill>
+                      <a:prstDash val="solid"/>
+                      <a:miter lim="800000"/>
+                    </a:ln>
+                    <a:effectLst>
+                      <a:outerShdw blurRad="50800" dist="38100" dir="2700000" algn="tl" rotWithShape="0">
+                        <a:srgbClr val="000000">
+                          <a:alpha val="43000"/>
+                        </a:srgbClr>
+                      </a:outerShdw>
+                    </a:effectLst>
+                  </pic:spPr>
+                </pic:pic>
+              </a:graphicData>
+            </a:graphic>
+          </wp:inline>
+        </w:drawing>
+      </w:r>
+    </w:p>
+    <w:p>
+      <w:pPr>
+        <w:pStyle w:val="ListParagraph"/>
+        <w:numPr>
+          <w:ilvl w:val="0"/>
+          <w:numId w:val="5"/>
+        </w:numPr>
+      </w:pPr>
+      <w:r>
+        <w:t>Activity Diagram:</w:t>
+      </w:r>
+    </w:p>
+    <w:p>
+      <w:pPr>
+        <w:pStyle w:val="ListParagraph"/>
+        <w:numPr>
+          <w:ilvl w:val="1"/>
+          <w:numId w:val="5"/>
+        </w:numPr>
+      </w:pPr>
+      <w:r>
+        <w:t>Là một biến thể của state machine trong đó các states có thể đồng thời diễn ra.</w:t>
+      </w:r>
+    </w:p>
+    <w:p>
+      <w:pPr>
+        <w:pStyle w:val="ListParagraph"/>
+        <w:numPr>
+          <w:ilvl w:val="1"/>
+          <w:numId w:val="5"/>
+        </w:numPr>
+      </w:pPr>
+      <w:r>
+        <w:t>Các transitions thông thường được triggered bở</w:t>
+      </w:r>
+      <w:r>
+        <w:t>i sự kết thúc của các hoạt động (activity completion)</w:t>
+      </w:r>
+    </w:p>
+    <w:p>
+      <w:pPr>
+        <w:pStyle w:val="ListParagraph"/>
+        <w:numPr>
+          <w:ilvl w:val="1"/>
+          <w:numId w:val="5"/>
+        </w:numPr>
+      </w:pPr>
+      <w:r>
+        <w:t xml:space="preserve">Thường được dùng để model workflow, process đồng bộ hóa và đồng thời </w:t>
+      </w:r>
+    </w:p>
+    <w:p>
+      <w:r>
+        <w:rPr>
+          <w:noProof/>
+        </w:rPr>
+        <w:drawing>
+          <wp:inline distT="0" distB="0" distL="0" distR="0" wp14:anchorId="6BCC0309" wp14:editId="6CB078D7">
+            <wp:extent cx="7223760" cy="4577080"/>
+            <wp:effectExtent l="76200" t="76200" r="129540" b="128270"/>
+            <wp:docPr id="10" name="Picture 10"/>
+            <wp:cNvGraphicFramePr>
+              <a:graphicFrameLocks xmlns:a="http://schemas.openxmlformats.org/drawingml/2006/main" noChangeAspect="1"/>
+            </wp:cNvGraphicFramePr>
+            <a:graphic xmlns:a="http://schemas.openxmlformats.org/drawingml/2006/main">
+              <a:graphicData uri="http://schemas.openxmlformats.org/drawingml/2006/picture">
+                <pic:pic xmlns:pic="http://schemas.openxmlformats.org/drawingml/2006/picture">
+                  <pic:nvPicPr>
+                    <pic:cNvPr id="1" name=""/>
+                    <pic:cNvPicPr/>
+                  </pic:nvPicPr>
+                  <pic:blipFill>
+                    <a:blip r:embed="rId15"/>
+                    <a:stretch>
+                      <a:fillRect/>
+                    </a:stretch>
+                  </pic:blipFill>
+                  <pic:spPr>
+                    <a:xfrm>
+                      <a:off x="0" y="0"/>
+                      <a:ext cx="7223760" cy="4577080"/>
+                    </a:xfrm>
+                    <a:prstGeom prst="rect">
+                      <a:avLst/>
+                    </a:prstGeom>
+                    <a:ln w="38100" cap="sq">
+                      <a:solidFill>
+                        <a:srgbClr val="000000"/>
+                      </a:solidFill>
+                      <a:prstDash val="solid"/>
+                      <a:miter lim="800000"/>
+                    </a:ln>
+                    <a:effectLst>
+                      <a:outerShdw blurRad="50800" dist="38100" dir="2700000" algn="tl" rotWithShape="0">
+                        <a:srgbClr val="000000">
+                          <a:alpha val="43000"/>
+                        </a:srgbClr>
+                      </a:outerShdw>
+                    </a:effectLst>
+                  </pic:spPr>
+                </pic:pic>
+              </a:graphicData>
+            </a:graphic>
+          </wp:inline>
+        </w:drawing>
+      </w:r>
+    </w:p>
+    <w:p>
+      <w:pPr>
+        <w:pStyle w:val="ListParagraph"/>
+        <w:numPr>
+          <w:ilvl w:val="0"/>
+          <w:numId w:val="5"/>
+        </w:numPr>
+      </w:pPr>
+      <w:r>
+        <w:t xml:space="preserve">Interaction Overview Diagram + </w:t>
+      </w:r>
+      <w:r>
+        <w:t xml:space="preserve"> </w:t>
+      </w:r>
+      <w:r>
+        <w:t>Timing diagram: ít dùng, tham khảo thôi.</w:t>
+      </w:r>
+    </w:p>
+    <w:p>
+      <w:pPr>
+        <w:pStyle w:val="ListParagraph"/>
+        <w:numPr>
+          <w:ilvl w:val="0"/>
+          <w:numId w:val="5"/>
+        </w:numPr>
+      </w:pPr>
+      <w:r>
+        <w:t>State diagram:</w:t>
+      </w:r>
+    </w:p>
+    <w:p>
+      <w:pPr>
+        <w:pStyle w:val="ListParagraph"/>
+        <w:numPr>
+          <w:ilvl w:val="1"/>
+          <w:numId w:val="5"/>
+        </w:numPr>
+      </w:pPr>
+      <w:r>
+        <w:lastRenderedPageBreak/>
+        <w:t>Là diagram cực kỳ mạnh mẽ nhưng cũng là loại phức tạp nhất trong số các UML behavior diagram, còn được gọi là state charts</w:t>
+      </w:r>
+    </w:p>
+    <w:p>
+      <w:pPr>
+        <w:pStyle w:val="ListParagraph"/>
+        <w:numPr>
+          <w:ilvl w:val="1"/>
+          <w:numId w:val="5"/>
+        </w:numPr>
+      </w:pPr>
+      <w:r>
+        <w:t>Extended finite state machine, có chức năng thể hiện tập hợp lịch sử, concurrency, broadcasting events …</w:t>
+      </w:r>
+    </w:p>
+    <w:p>
+      <w:r>
+        <w:rPr>
+          <w:noProof/>
+        </w:rPr>
+        <w:drawing>
+          <wp:inline distT="0" distB="0" distL="0" distR="0" wp14:anchorId="5E6EB1D1" wp14:editId="10F23934">
+            <wp:extent cx="4624715" cy="4121834"/>
+            <wp:effectExtent l="76200" t="76200" r="137795" b="126365"/>
+            <wp:docPr id="11" name="Picture 11"/>
+            <wp:cNvGraphicFramePr>
+              <a:graphicFrameLocks xmlns:a="http://schemas.openxmlformats.org/drawingml/2006/main" noChangeAspect="1"/>
+            </wp:cNvGraphicFramePr>
+            <a:graphic xmlns:a="http://schemas.openxmlformats.org/drawingml/2006/main">
+              <a:graphicData uri="http://schemas.openxmlformats.org/drawingml/2006/picture">
+                <pic:pic xmlns:pic="http://schemas.openxmlformats.org/drawingml/2006/picture">
+                  <pic:nvPicPr>
+                    <pic:cNvPr id="1" name=""/>
+                    <pic:cNvPicPr/>
+                  </pic:nvPicPr>
+                  <pic:blipFill>
+                    <a:blip r:embed="rId16"/>
+                    <a:stretch>
+                      <a:fillRect/>
+                    </a:stretch>
+                  </pic:blipFill>
+                  <pic:spPr>
+                    <a:xfrm>
+                      <a:off x="0" y="0"/>
+                      <a:ext cx="4625472" cy="4122509"/>
+                    </a:xfrm>
+                    <a:prstGeom prst="rect">
+                      <a:avLst/>
+                    </a:prstGeom>
+                    <a:ln w="38100" cap="sq">
+                      <a:solidFill>
+                        <a:srgbClr val="000000"/>
+                      </a:solidFill>
+                      <a:prstDash val="solid"/>
+                      <a:miter lim="800000"/>
+                    </a:ln>
+                    <a:effectLst>
+                      <a:outerShdw blurRad="50800" dist="38100" dir="2700000" algn="tl" rotWithShape="0">
+                        <a:srgbClr val="000000">
+                          <a:alpha val="43000"/>
+                        </a:srgbClr>
+                      </a:outerShdw>
+                    </a:effectLst>
+                  </pic:spPr>
+                </pic:pic>
+              </a:graphicData>
+            </a:graphic>
+          </wp:inline>
+        </w:drawing>
+      </w:r>
+    </w:p>
+    <w:p>
+      <w:r>
+        <w:rPr>
+          <w:noProof/>
+        </w:rPr>
+        <w:drawing>
+          <wp:inline distT="0" distB="0" distL="0" distR="0" wp14:anchorId="547E43F0" wp14:editId="554F6445">
+            <wp:extent cx="7223760" cy="2640330"/>
+            <wp:effectExtent l="133350" t="133350" r="148590" b="160020"/>
+            <wp:docPr id="12" name="Picture 12"/>
+            <wp:cNvGraphicFramePr>
+              <a:graphicFrameLocks xmlns:a="http://schemas.openxmlformats.org/drawingml/2006/main" noChangeAspect="1"/>
+            </wp:cNvGraphicFramePr>
+            <a:graphic xmlns:a="http://schemas.openxmlformats.org/drawingml/2006/main">
+              <a:graphicData uri="http://schemas.openxmlformats.org/drawingml/2006/picture">
+                <pic:pic xmlns:pic="http://schemas.openxmlformats.org/drawingml/2006/picture">
+                  <pic:nvPicPr>
+                    <pic:cNvPr id="1" name=""/>
+                    <pic:cNvPicPr/>
+                  </pic:nvPicPr>
+                  <pic:blipFill>
+                    <a:blip r:embed="rId17"/>
+                    <a:stretch>
+                      <a:fillRect/>
+                    </a:stretch>
+                  </pic:blipFill>
+                  <pic:spPr>
+                    <a:xfrm>
+                      <a:off x="0" y="0"/>
+                      <a:ext cx="7223760" cy="2640330"/>
+                    </a:xfrm>
+                    <a:prstGeom prst="rect">
+                      <a:avLst/>
+                    </a:prstGeom>
+                    <a:solidFill>
+                      <a:srgbClr val="FFFFFF">
+                        <a:shade val="85000"/>
+                      </a:srgbClr>
+                    </a:solidFill>
+                    <a:ln w="88900" cap="sq">
+                      <a:solidFill>
+                        <a:srgbClr val="FFFFFF"/>
+                      </a:solidFill>
+                      <a:miter lim="800000"/>
+                    </a:ln>
+                    <a:effectLst>
+                      <a:outerShdw blurRad="55000" dist="18000" dir="5400000" algn="tl" rotWithShape="0">
+                        <a:srgbClr val="000000">
+                          <a:alpha val="40000"/>
+                        </a:srgbClr>
+                      </a:outerShdw>
+                    </a:effectLst>
+                    <a:scene3d>
+                      <a:camera prst="orthographicFront"/>
+                      <a:lightRig rig="twoPt" dir="t">
+                        <a:rot lat="0" lon="0" rev="7200000"/>
+                      </a:lightRig>
+                    </a:scene3d>
+                    <a:sp3d>
+                      <a:bevelT w="25400" h="19050"/>
+                      <a:contourClr>
+                        <a:srgbClr val="FFFFFF"/>
+                      </a:contourClr>
+                    </a:sp3d>
+                  </pic:spPr>
+                </pic:pic>
+              </a:graphicData>
+            </a:graphic>
+          </wp:inline>
+        </w:drawing>
+      </w:r>
+    </w:p>
     <w:p>
       <w:pPr>
         <w:rPr>
@@ -911,6 +1621,553 @@
           <w:b/>
         </w:rPr>
         <w:t xml:space="preserve"> D</w:t>
+      </w:r>
+    </w:p>
+    <w:p>
+      <w:pPr>
+        <w:jc w:val="center"/>
+        <w:rPr>
+          <w:b/>
+        </w:rPr>
+      </w:pPr>
+      <w:r>
+        <w:rPr>
+          <w:b/>
+        </w:rPr>
+        <w:t xml:space="preserve">--------------- --------------- --------------- --------------- </w:t>
+      </w:r>
+    </w:p>
+    <w:p>
+      <w:pPr>
+        <w:jc w:val="center"/>
+        <w:rPr>
+          <w:b/>
+        </w:rPr>
+      </w:pPr>
+      <w:r>
+        <w:rPr>
+          <w:b/>
+        </w:rPr>
+        <w:lastRenderedPageBreak/>
+        <w:t>Bài 4: ngôn ngữ ràng buộc đối tượng</w:t>
+      </w:r>
+    </w:p>
+    <w:p>
+      <w:r>
+        <w:rPr>
+          <w:b/>
+        </w:rPr>
+        <w:t xml:space="preserve">- </w:t>
+      </w:r>
+      <w:r>
+        <w:t>Trong mô hình hóa hệ thống với UML, ta có thể sử dụng ngôn ngữ ràng buộc đối tượng (OCL) để đặc tả chính xác các phần tử của hệ và các ràng buộc chặt chẽ giữa các mối quan hệ, giới hạn phạm vi của mô hình hệ thống cho phù hợp với điều kiện ràng buộc thức tế.</w:t>
+      </w:r>
+    </w:p>
+    <w:p>
+      <w:pPr>
+        <w:rPr>
+          <w:rStyle w:val="Emphasis"/>
+          <w:rFonts w:ascii="Verdana" w:hAnsi="Verdana"/>
+          <w:color w:val="3C3C3C"/>
+          <w:shd w:val="clear" w:color="auto" w:fill="FFFFFF"/>
+        </w:rPr>
+      </w:pPr>
+      <w:r>
+        <w:rPr>
+          <w:rStyle w:val="Emphasis"/>
+          <w:rFonts w:ascii="Verdana" w:hAnsi="Verdana"/>
+          <w:color w:val="3C3C3C"/>
+          <w:shd w:val="clear" w:color="auto" w:fill="FFFFFF"/>
+        </w:rPr>
+        <w:t>(</w:t>
+      </w:r>
+      <w:r>
+        <w:rPr>
+          <w:rStyle w:val="Strong"/>
+          <w:rFonts w:ascii="Verdana" w:hAnsi="Verdana"/>
+          <w:i/>
+          <w:iCs/>
+          <w:color w:val="3C3C3C"/>
+          <w:shd w:val="clear" w:color="auto" w:fill="FFFFFF"/>
+        </w:rPr>
+        <w:t>Keywords</w:t>
+      </w:r>
+      <w:r>
+        <w:rPr>
+          <w:rStyle w:val="Emphasis"/>
+          <w:rFonts w:ascii="Verdana" w:hAnsi="Verdana"/>
+          <w:color w:val="3C3C3C"/>
+          <w:shd w:val="clear" w:color="auto" w:fill="FFFFFF"/>
+        </w:rPr>
+        <w:t>: Side effect, Invariant. Precondition, Postcondition, Parameter, Primitive types, Navigation OCL, Navigation multiplicity OCL, Tuple expression, Enumerations, Message expression)</w:t>
+      </w:r>
+    </w:p>
+    <w:p>
+      <w:pPr>
+        <w:pStyle w:val="ListParagraph"/>
+        <w:numPr>
+          <w:ilvl w:val="0"/>
+          <w:numId w:val="8"/>
+        </w:numPr>
+      </w:pPr>
+      <w:r>
+        <w:t>OCL (object constraint language) là gì?</w:t>
+      </w:r>
+    </w:p>
+    <w:p>
+      <w:pPr>
+        <w:pStyle w:val="ListParagraph"/>
+        <w:numPr>
+          <w:ilvl w:val="1"/>
+          <w:numId w:val="8"/>
+        </w:numPr>
+      </w:pPr>
+      <w:r>
+        <w:t>Là một phần của UML</w:t>
+      </w:r>
+    </w:p>
+    <w:p>
+      <w:pPr>
+        <w:pStyle w:val="ListParagraph"/>
+        <w:numPr>
+          <w:ilvl w:val="1"/>
+          <w:numId w:val="8"/>
+        </w:numPr>
+      </w:pPr>
+      <w:r>
+        <w:t>Là một ngôn ngữ đặc tả, nó là những khai báo, được định kiểu rõ (strongly typed) và cho phép bạn chỉ định các chức năng chi tiết của những thuộc tính hệ thống</w:t>
+      </w:r>
+    </w:p>
+    <w:p>
+      <w:pPr>
+        <w:pStyle w:val="ListParagraph"/>
+        <w:numPr>
+          <w:ilvl w:val="1"/>
+          <w:numId w:val="8"/>
+        </w:numPr>
+      </w:pPr>
+      <w:r>
+        <w:t>Có thể nói PCL bao gồm những ràng buộc + tập hợp các classes + UML diagram navigation</w:t>
+      </w:r>
+    </w:p>
+    <w:p>
+      <w:pPr>
+        <w:pStyle w:val="ListParagraph"/>
+        <w:numPr>
+          <w:ilvl w:val="0"/>
+          <w:numId w:val="8"/>
+        </w:numPr>
+      </w:pPr>
+      <w:r>
+        <w:t>Tại sao chúng ta lại cần OCL?</w:t>
+      </w:r>
+    </w:p>
+    <w:p>
+      <w:pPr>
+        <w:pStyle w:val="ListParagraph"/>
+        <w:numPr>
+          <w:ilvl w:val="1"/>
+          <w:numId w:val="8"/>
+        </w:numPr>
+      </w:pPr>
+      <w:r>
+        <w:t>UML vẫn có những giới hạn trong việc thể hiện những gì mong muốn</w:t>
+      </w:r>
+    </w:p>
+    <w:p>
+      <w:pPr>
+        <w:pStyle w:val="ListParagraph"/>
+        <w:numPr>
+          <w:ilvl w:val="1"/>
+          <w:numId w:val="8"/>
+        </w:numPr>
+      </w:pPr>
+      <w:r>
+        <w:t>Có những trường hợp chúng ta cần phải tóm lược cụ thể hơn về chi tiết của các chức năng</w:t>
+      </w:r>
+    </w:p>
+    <w:p>
+      <w:pPr>
+        <w:pStyle w:val="ListParagraph"/>
+        <w:numPr>
+          <w:ilvl w:val="1"/>
+          <w:numId w:val="8"/>
+        </w:numPr>
+      </w:pPr>
+      <w:r>
+        <w:t>OCL mở rộng (extended) UML với</w:t>
+      </w:r>
+    </w:p>
+    <w:p>
+      <w:pPr>
+        <w:pStyle w:val="ListParagraph"/>
+        <w:numPr>
+          <w:ilvl w:val="2"/>
+          <w:numId w:val="8"/>
+        </w:numPr>
+      </w:pPr>
+      <w:r>
+        <w:t>Class bất biến (Class invariants)</w:t>
+      </w:r>
+    </w:p>
+    <w:p>
+      <w:pPr>
+        <w:pStyle w:val="ListParagraph"/>
+        <w:numPr>
+          <w:ilvl w:val="2"/>
+          <w:numId w:val="8"/>
+        </w:numPr>
+      </w:pPr>
+      <w:r>
+        <w:t>Operation pre &amp; post conditions</w:t>
+      </w:r>
+    </w:p>
+    <w:p>
+      <w:pPr>
+        <w:pStyle w:val="ListParagraph"/>
+        <w:numPr>
+          <w:ilvl w:val="2"/>
+          <w:numId w:val="8"/>
+        </w:numPr>
+      </w:pPr>
+      <w:r>
+        <w:t>Guard on state-machine transitions</w:t>
+      </w:r>
+    </w:p>
+    <w:p>
+      <w:pPr>
+        <w:pStyle w:val="ListParagraph"/>
+        <w:numPr>
+          <w:ilvl w:val="0"/>
+          <w:numId w:val="8"/>
+        </w:numPr>
+      </w:pPr>
+      <w:r>
+        <w:t>OCL overview:</w:t>
+      </w:r>
+    </w:p>
+    <w:p>
+      <w:pPr>
+        <w:pStyle w:val="ListParagraph"/>
+        <w:numPr>
+          <w:ilvl w:val="1"/>
+          <w:numId w:val="8"/>
+        </w:numPr>
+      </w:pPr>
+      <w:r>
+        <w:t xml:space="preserve">Tập trung vào khai báo chứ không phải </w:t>
+      </w:r>
+      <w:r>
+        <w:t>procedural</w:t>
+      </w:r>
+    </w:p>
+    <w:p>
+      <w:pPr>
+        <w:pStyle w:val="ListParagraph"/>
+        <w:numPr>
+          <w:ilvl w:val="2"/>
+          <w:numId w:val="8"/>
+        </w:numPr>
+      </w:pPr>
+      <w:r>
+        <w:t>Là pure expression language</w:t>
+      </w:r>
+    </w:p>
+    <w:p>
+      <w:pPr>
+        <w:pStyle w:val="ListParagraph"/>
+        <w:numPr>
+          <w:ilvl w:val="2"/>
+          <w:numId w:val="8"/>
+        </w:numPr>
+      </w:pPr>
+      <w:r>
+        <w:t>Không có các assignment statements hoặc các side effects</w:t>
+      </w:r>
+    </w:p>
+    <w:p>
+      <w:pPr>
+        <w:pStyle w:val="ListParagraph"/>
+        <w:numPr>
+          <w:ilvl w:val="1"/>
+          <w:numId w:val="8"/>
+        </w:numPr>
+      </w:pPr>
+      <w:r>
+        <w:t>Strongly typed</w:t>
+      </w:r>
+    </w:p>
+    <w:p>
+      <w:pPr>
+        <w:pStyle w:val="ListParagraph"/>
+        <w:numPr>
+          <w:ilvl w:val="2"/>
+          <w:numId w:val="8"/>
+        </w:numPr>
+      </w:pPr>
+      <w:r>
+        <w:t>Built-in types và các types đã được định nghĩa trong UML diagram</w:t>
+      </w:r>
+    </w:p>
+    <w:p>
+      <w:pPr>
+        <w:pStyle w:val="ListParagraph"/>
+        <w:numPr>
+          <w:ilvl w:val="1"/>
+          <w:numId w:val="8"/>
+        </w:numPr>
+      </w:pPr>
+      <w:r>
+        <w:t>Cơ chế cấp cao nhất là constraint:</w:t>
+      </w:r>
+    </w:p>
+    <w:p>
+      <w:pPr>
+        <w:pStyle w:val="ListParagraph"/>
+        <w:numPr>
+          <w:ilvl w:val="2"/>
+          <w:numId w:val="8"/>
+        </w:numPr>
+      </w:pPr>
+      <w:r>
+        <w:t>Có thể coi như là những lời khẳng định chính thức về các thuộc tính của hệ thống</w:t>
+      </w:r>
+    </w:p>
+    <w:p>
+      <w:pPr>
+        <w:pStyle w:val="ListParagraph"/>
+        <w:numPr>
+          <w:ilvl w:val="0"/>
+          <w:numId w:val="8"/>
+        </w:numPr>
+      </w:pPr>
+      <w:r>
+        <w:t>Syntax:</w:t>
+      </w:r>
+    </w:p>
+    <w:p>
+      <w:pPr>
+        <w:pStyle w:val="ListParagraph"/>
+        <w:numPr>
+          <w:ilvl w:val="1"/>
+          <w:numId w:val="8"/>
+        </w:numPr>
+      </w:pPr>
+      <w:r>
+        <w:t>context  &lt;identifier&gt; &lt;constrainType&gt;: &lt;Boolean expression&gt;</w:t>
+      </w:r>
+    </w:p>
+    <w:p>
+      <w:pPr>
+        <w:pStyle w:val="ListParagraph"/>
+        <w:numPr>
+          <w:ilvl w:val="0"/>
+          <w:numId w:val="8"/>
+        </w:numPr>
+      </w:pPr>
+      <w:r>
+        <w:t>Invariants:</w:t>
+      </w:r>
+    </w:p>
+    <w:p>
+      <w:pPr>
+        <w:pStyle w:val="ListParagraph"/>
+        <w:numPr>
+          <w:ilvl w:val="1"/>
+          <w:numId w:val="8"/>
+        </w:numPr>
+      </w:pPr>
+      <w:r>
+        <w:t>Statement of a property luôn luôn đúng.</w:t>
+      </w:r>
+    </w:p>
+    <w:p>
+      <w:pPr>
+        <w:pStyle w:val="ListParagraph"/>
+        <w:numPr>
+          <w:ilvl w:val="1"/>
+          <w:numId w:val="8"/>
+        </w:numPr>
+      </w:pPr>
+      <w:r>
+        <w:t>Express key system requirements.</w:t>
+      </w:r>
+    </w:p>
+    <w:p>
+      <w:pPr>
+        <w:pStyle w:val="ListParagraph"/>
+        <w:numPr>
+          <w:ilvl w:val="1"/>
+          <w:numId w:val="8"/>
+        </w:numPr>
+      </w:pPr>
+      <w:r>
+        <w:rPr>
+          <w:b/>
+        </w:rPr>
+        <w:t xml:space="preserve">inv </w:t>
+      </w:r>
+      <w:r>
+        <w:t>keyword</w:t>
+      </w:r>
+    </w:p>
+    <w:p>
+      <w:pPr>
+        <w:pStyle w:val="ListParagraph"/>
+        <w:numPr>
+          <w:ilvl w:val="1"/>
+          <w:numId w:val="8"/>
+        </w:numPr>
+      </w:pPr>
+      <w:r>
+        <w:t>Ví dụ</w:t>
+      </w:r>
+      <w:r>
+        <w:t xml:space="preserve">: </w:t>
+      </w:r>
+      <w:r>
+        <w:rPr>
+          <w:i/>
+        </w:rPr>
+        <w:t>context LargeCompany inv: numberOfEmployees &gt; 50</w:t>
+      </w:r>
+    </w:p>
+    <w:p>
+      <w:pPr>
+        <w:pStyle w:val="ListParagraph"/>
+        <w:numPr>
+          <w:ilvl w:val="0"/>
+          <w:numId w:val="8"/>
+        </w:numPr>
+      </w:pPr>
+      <w:r>
+        <w:t xml:space="preserve">Role of Invarriants: </w:t>
+      </w:r>
+    </w:p>
+    <w:p>
+      <w:pPr>
+        <w:pStyle w:val="ListParagraph"/>
+        <w:numPr>
+          <w:ilvl w:val="1"/>
+          <w:numId w:val="8"/>
+        </w:numPr>
+      </w:pPr>
+      <w:r>
+        <w:t>Properties của dữ liệu trong mộ</w:t>
+      </w:r>
+      <w:r>
+        <w:t>t database mô tả liệu Database đó có tốt không.</w:t>
+      </w:r>
+    </w:p>
+    <w:p>
+      <w:pPr>
+        <w:pStyle w:val="ListParagraph"/>
+        <w:numPr>
+          <w:ilvl w:val="1"/>
+          <w:numId w:val="8"/>
+        </w:numPr>
+      </w:pPr>
+      <w:r>
+        <w:t>OCL invariant constraint đóng vai trò này trong system specifications</w:t>
+      </w:r>
+      <w:r>
+        <w:t xml:space="preserve"> </w:t>
+      </w:r>
+      <w:bookmarkStart w:id="0" w:name="_GoBack"/>
+      <w:bookmarkEnd w:id="0"/>
+    </w:p>
+    <w:p>
+      <w:pPr>
+        <w:pStyle w:val="ListParagraph"/>
+        <w:numPr>
+          <w:ilvl w:val="0"/>
+          <w:numId w:val="8"/>
+        </w:numPr>
+      </w:pPr>
+      <w:r>
+        <w:t>Pre and Post conditions:</w:t>
+      </w:r>
+    </w:p>
+    <w:p>
+      <w:pPr>
+        <w:pStyle w:val="ListParagraph"/>
+        <w:numPr>
+          <w:ilvl w:val="1"/>
+          <w:numId w:val="8"/>
+        </w:numPr>
+      </w:pPr>
+      <w:r>
+        <w:t>Được sử dụng để express chính xác ý nghĩa của một UML operations</w:t>
+      </w:r>
+    </w:p>
+    <w:p>
+      <w:pPr>
+        <w:pStyle w:val="ListParagraph"/>
+        <w:numPr>
+          <w:ilvl w:val="1"/>
+          <w:numId w:val="8"/>
+        </w:numPr>
+      </w:pPr>
+      <w:r>
+        <w:rPr>
+          <w:b/>
+        </w:rPr>
+        <w:t xml:space="preserve">Pre condition </w:t>
+      </w:r>
+      <w:r>
+        <w:t>diễn tả những điều phải đúng để operation có thể diễn ra</w:t>
+      </w:r>
+    </w:p>
+    <w:p>
+      <w:pPr>
+        <w:pStyle w:val="ListParagraph"/>
+        <w:numPr>
+          <w:ilvl w:val="1"/>
+          <w:numId w:val="8"/>
+        </w:numPr>
+      </w:pPr>
+      <w:r>
+        <w:rPr>
+          <w:b/>
+        </w:rPr>
+        <w:t>Post condition</w:t>
+      </w:r>
+      <w:r>
+        <w:t xml:space="preserve"> ngược lại là thể hiện những gì chắc chắn sẽ đúng sau khi operation được hoàn thành, hay nói cách khác nó là resultss sau khi executing operation đó.</w:t>
+      </w:r>
+    </w:p>
+    <w:p>
+      <w:r>
+        <w:t>1 C</w:t>
+      </w:r>
+    </w:p>
+    <w:p>
+      <w:r>
+        <w:t>2 A B D E</w:t>
+      </w:r>
+      <w:r>
+        <w:t xml:space="preserve"> /</w:t>
+      </w:r>
+    </w:p>
+    <w:p>
+      <w:r>
+        <w:t>3 C / B</w:t>
+      </w:r>
+      <w:r>
+        <w:t xml:space="preserve"> /</w:t>
+      </w:r>
+    </w:p>
+    <w:p>
+      <w:r>
+        <w:t>4 A B D / A C D</w:t>
+      </w:r>
+      <w:r>
+        <w:t xml:space="preserve"> /</w:t>
+      </w:r>
+    </w:p>
+    <w:p>
+      <w:r>
+        <w:t>5 A / B</w:t>
       </w:r>
     </w:p>
     <w:sectPr>
@@ -1128,9 +2385,9 @@
     </w:lvl>
   </w:abstractNum>
   <w:abstractNum w:abstractNumId="2" w15:restartNumberingAfterBreak="0">
-    <w:nsid w:val="258E7AF2"/>
+    <w:nsid w:val="23D83B5D"/>
     <w:multiLevelType w:val="hybridMultilevel"/>
-    <w:tmpl w:val="8800C90E"/>
+    <w:tmpl w:val="140C7E84"/>
     <w:lvl w:ilvl="0" w:tplc="0409000F">
       <w:start w:val="1"/>
       <w:numFmt w:val="decimal"/>
@@ -1217,6 +2474,181 @@
     </w:lvl>
   </w:abstractNum>
   <w:abstractNum w:abstractNumId="3" w15:restartNumberingAfterBreak="0">
+    <w:nsid w:val="258E7AF2"/>
+    <w:multiLevelType w:val="hybridMultilevel"/>
+    <w:tmpl w:val="9230A95C"/>
+    <w:lvl w:ilvl="0" w:tplc="0409000F">
+      <w:start w:val="1"/>
+      <w:numFmt w:val="decimal"/>
+      <w:lvlText w:val="%1."/>
+      <w:lvlJc w:val="left"/>
+      <w:pPr>
+        <w:ind w:left="720" w:hanging="360"/>
+      </w:pPr>
+      <w:rPr>
+        <w:rFonts w:hint="default"/>
+      </w:rPr>
+    </w:lvl>
+    <w:lvl w:ilvl="1" w:tplc="04090019">
+      <w:start w:val="1"/>
+      <w:numFmt w:val="lowerLetter"/>
+      <w:lvlText w:val="%2."/>
+      <w:lvlJc w:val="left"/>
+      <w:pPr>
+        <w:ind w:left="1440" w:hanging="360"/>
+      </w:pPr>
+    </w:lvl>
+    <w:lvl w:ilvl="2" w:tplc="0409001B">
+      <w:start w:val="1"/>
+      <w:numFmt w:val="lowerRoman"/>
+      <w:lvlText w:val="%3."/>
+      <w:lvlJc w:val="right"/>
+      <w:pPr>
+        <w:ind w:left="2160" w:hanging="180"/>
+      </w:pPr>
+    </w:lvl>
+    <w:lvl w:ilvl="3" w:tplc="0409000F" w:tentative="1">
+      <w:start w:val="1"/>
+      <w:numFmt w:val="decimal"/>
+      <w:lvlText w:val="%4."/>
+      <w:lvlJc w:val="left"/>
+      <w:pPr>
+        <w:ind w:left="2880" w:hanging="360"/>
+      </w:pPr>
+    </w:lvl>
+    <w:lvl w:ilvl="4" w:tplc="04090019" w:tentative="1">
+      <w:start w:val="1"/>
+      <w:numFmt w:val="lowerLetter"/>
+      <w:lvlText w:val="%5."/>
+      <w:lvlJc w:val="left"/>
+      <w:pPr>
+        <w:ind w:left="3600" w:hanging="360"/>
+      </w:pPr>
+    </w:lvl>
+    <w:lvl w:ilvl="5" w:tplc="0409001B" w:tentative="1">
+      <w:start w:val="1"/>
+      <w:numFmt w:val="lowerRoman"/>
+      <w:lvlText w:val="%6."/>
+      <w:lvlJc w:val="right"/>
+      <w:pPr>
+        <w:ind w:left="4320" w:hanging="180"/>
+      </w:pPr>
+    </w:lvl>
+    <w:lvl w:ilvl="6" w:tplc="0409000F" w:tentative="1">
+      <w:start w:val="1"/>
+      <w:numFmt w:val="decimal"/>
+      <w:lvlText w:val="%7."/>
+      <w:lvlJc w:val="left"/>
+      <w:pPr>
+        <w:ind w:left="5040" w:hanging="360"/>
+      </w:pPr>
+    </w:lvl>
+    <w:lvl w:ilvl="7" w:tplc="04090019" w:tentative="1">
+      <w:start w:val="1"/>
+      <w:numFmt w:val="lowerLetter"/>
+      <w:lvlText w:val="%8."/>
+      <w:lvlJc w:val="left"/>
+      <w:pPr>
+        <w:ind w:left="5760" w:hanging="360"/>
+      </w:pPr>
+    </w:lvl>
+    <w:lvl w:ilvl="8" w:tplc="0409001B" w:tentative="1">
+      <w:start w:val="1"/>
+      <w:numFmt w:val="lowerRoman"/>
+      <w:lvlText w:val="%9."/>
+      <w:lvlJc w:val="right"/>
+      <w:pPr>
+        <w:ind w:left="6480" w:hanging="180"/>
+      </w:pPr>
+    </w:lvl>
+  </w:abstractNum>
+  <w:abstractNum w:abstractNumId="4" w15:restartNumberingAfterBreak="0">
+    <w:nsid w:val="32593FD0"/>
+    <w:multiLevelType w:val="hybridMultilevel"/>
+    <w:tmpl w:val="BA1C66E8"/>
+    <w:lvl w:ilvl="0" w:tplc="0409000F">
+      <w:start w:val="1"/>
+      <w:numFmt w:val="decimal"/>
+      <w:lvlText w:val="%1."/>
+      <w:lvlJc w:val="left"/>
+      <w:pPr>
+        <w:ind w:left="720" w:hanging="360"/>
+      </w:pPr>
+    </w:lvl>
+    <w:lvl w:ilvl="1" w:tplc="04090019" w:tentative="1">
+      <w:start w:val="1"/>
+      <w:numFmt w:val="lowerLetter"/>
+      <w:lvlText w:val="%2."/>
+      <w:lvlJc w:val="left"/>
+      <w:pPr>
+        <w:ind w:left="1440" w:hanging="360"/>
+      </w:pPr>
+    </w:lvl>
+    <w:lvl w:ilvl="2" w:tplc="0409001B" w:tentative="1">
+      <w:start w:val="1"/>
+      <w:numFmt w:val="lowerRoman"/>
+      <w:lvlText w:val="%3."/>
+      <w:lvlJc w:val="right"/>
+      <w:pPr>
+        <w:ind w:left="2160" w:hanging="180"/>
+      </w:pPr>
+    </w:lvl>
+    <w:lvl w:ilvl="3" w:tplc="0409000F" w:tentative="1">
+      <w:start w:val="1"/>
+      <w:numFmt w:val="decimal"/>
+      <w:lvlText w:val="%4."/>
+      <w:lvlJc w:val="left"/>
+      <w:pPr>
+        <w:ind w:left="2880" w:hanging="360"/>
+      </w:pPr>
+    </w:lvl>
+    <w:lvl w:ilvl="4" w:tplc="04090019" w:tentative="1">
+      <w:start w:val="1"/>
+      <w:numFmt w:val="lowerLetter"/>
+      <w:lvlText w:val="%5."/>
+      <w:lvlJc w:val="left"/>
+      <w:pPr>
+        <w:ind w:left="3600" w:hanging="360"/>
+      </w:pPr>
+    </w:lvl>
+    <w:lvl w:ilvl="5" w:tplc="0409001B" w:tentative="1">
+      <w:start w:val="1"/>
+      <w:numFmt w:val="lowerRoman"/>
+      <w:lvlText w:val="%6."/>
+      <w:lvlJc w:val="right"/>
+      <w:pPr>
+        <w:ind w:left="4320" w:hanging="180"/>
+      </w:pPr>
+    </w:lvl>
+    <w:lvl w:ilvl="6" w:tplc="0409000F" w:tentative="1">
+      <w:start w:val="1"/>
+      <w:numFmt w:val="decimal"/>
+      <w:lvlText w:val="%7."/>
+      <w:lvlJc w:val="left"/>
+      <w:pPr>
+        <w:ind w:left="5040" w:hanging="360"/>
+      </w:pPr>
+    </w:lvl>
+    <w:lvl w:ilvl="7" w:tplc="04090019" w:tentative="1">
+      <w:start w:val="1"/>
+      <w:numFmt w:val="lowerLetter"/>
+      <w:lvlText w:val="%8."/>
+      <w:lvlJc w:val="left"/>
+      <w:pPr>
+        <w:ind w:left="5760" w:hanging="360"/>
+      </w:pPr>
+    </w:lvl>
+    <w:lvl w:ilvl="8" w:tplc="0409001B" w:tentative="1">
+      <w:start w:val="1"/>
+      <w:numFmt w:val="lowerRoman"/>
+      <w:lvlText w:val="%9."/>
+      <w:lvlJc w:val="right"/>
+      <w:pPr>
+        <w:ind w:left="6480" w:hanging="180"/>
+      </w:pPr>
+    </w:lvl>
+  </w:abstractNum>
+  <w:abstractNum w:abstractNumId="5" w15:restartNumberingAfterBreak="0">
     <w:nsid w:val="41B62FE0"/>
     <w:multiLevelType w:val="hybridMultilevel"/>
     <w:tmpl w:val="A74C778A"/>
@@ -1329,7 +2761,7 @@
       </w:rPr>
     </w:lvl>
   </w:abstractNum>
-  <w:abstractNum w:abstractNumId="4" w15:restartNumberingAfterBreak="0">
+  <w:abstractNum w:abstractNumId="6" w15:restartNumberingAfterBreak="0">
     <w:nsid w:val="57093706"/>
     <w:multiLevelType w:val="hybridMultilevel"/>
     <w:tmpl w:val="880495FA"/>
@@ -1418,11 +2850,101 @@
       </w:pPr>
     </w:lvl>
   </w:abstractNum>
+  <w:abstractNum w:abstractNumId="7" w15:restartNumberingAfterBreak="0">
+    <w:nsid w:val="6AA928C0"/>
+    <w:multiLevelType w:val="hybridMultilevel"/>
+    <w:tmpl w:val="7F9025D6"/>
+    <w:lvl w:ilvl="0" w:tplc="BC98A482">
+      <w:start w:val="1"/>
+      <w:numFmt w:val="decimal"/>
+      <w:lvlText w:val="%1."/>
+      <w:lvlJc w:val="left"/>
+      <w:pPr>
+        <w:ind w:left="720" w:hanging="360"/>
+      </w:pPr>
+      <w:rPr>
+        <w:rFonts w:ascii="Verdana" w:hAnsi="Verdana" w:hint="default"/>
+        <w:color w:val="3C3C3C"/>
+      </w:rPr>
+    </w:lvl>
+    <w:lvl w:ilvl="1" w:tplc="04090019">
+      <w:start w:val="1"/>
+      <w:numFmt w:val="lowerLetter"/>
+      <w:lvlText w:val="%2."/>
+      <w:lvlJc w:val="left"/>
+      <w:pPr>
+        <w:ind w:left="1440" w:hanging="360"/>
+      </w:pPr>
+    </w:lvl>
+    <w:lvl w:ilvl="2" w:tplc="0409001B">
+      <w:start w:val="1"/>
+      <w:numFmt w:val="lowerRoman"/>
+      <w:lvlText w:val="%3."/>
+      <w:lvlJc w:val="right"/>
+      <w:pPr>
+        <w:ind w:left="2160" w:hanging="180"/>
+      </w:pPr>
+    </w:lvl>
+    <w:lvl w:ilvl="3" w:tplc="0409000F" w:tentative="1">
+      <w:start w:val="1"/>
+      <w:numFmt w:val="decimal"/>
+      <w:lvlText w:val="%4."/>
+      <w:lvlJc w:val="left"/>
+      <w:pPr>
+        <w:ind w:left="2880" w:hanging="360"/>
+      </w:pPr>
+    </w:lvl>
+    <w:lvl w:ilvl="4" w:tplc="04090019" w:tentative="1">
+      <w:start w:val="1"/>
+      <w:numFmt w:val="lowerLetter"/>
+      <w:lvlText w:val="%5."/>
+      <w:lvlJc w:val="left"/>
+      <w:pPr>
+        <w:ind w:left="3600" w:hanging="360"/>
+      </w:pPr>
+    </w:lvl>
+    <w:lvl w:ilvl="5" w:tplc="0409001B" w:tentative="1">
+      <w:start w:val="1"/>
+      <w:numFmt w:val="lowerRoman"/>
+      <w:lvlText w:val="%6."/>
+      <w:lvlJc w:val="right"/>
+      <w:pPr>
+        <w:ind w:left="4320" w:hanging="180"/>
+      </w:pPr>
+    </w:lvl>
+    <w:lvl w:ilvl="6" w:tplc="0409000F" w:tentative="1">
+      <w:start w:val="1"/>
+      <w:numFmt w:val="decimal"/>
+      <w:lvlText w:val="%7."/>
+      <w:lvlJc w:val="left"/>
+      <w:pPr>
+        <w:ind w:left="5040" w:hanging="360"/>
+      </w:pPr>
+    </w:lvl>
+    <w:lvl w:ilvl="7" w:tplc="04090019" w:tentative="1">
+      <w:start w:val="1"/>
+      <w:numFmt w:val="lowerLetter"/>
+      <w:lvlText w:val="%8."/>
+      <w:lvlJc w:val="left"/>
+      <w:pPr>
+        <w:ind w:left="5760" w:hanging="360"/>
+      </w:pPr>
+    </w:lvl>
+    <w:lvl w:ilvl="8" w:tplc="0409001B" w:tentative="1">
+      <w:start w:val="1"/>
+      <w:numFmt w:val="lowerRoman"/>
+      <w:lvlText w:val="%9."/>
+      <w:lvlJc w:val="right"/>
+      <w:pPr>
+        <w:ind w:left="6480" w:hanging="180"/>
+      </w:pPr>
+    </w:lvl>
+  </w:abstractNum>
   <w:num w:numId="1">
-    <w:abstractNumId w:val="4"/>
+    <w:abstractNumId w:val="6"/>
   </w:num>
   <w:num w:numId="2">
-    <w:abstractNumId w:val="3"/>
+    <w:abstractNumId w:val="5"/>
   </w:num>
   <w:num w:numId="3">
     <w:abstractNumId w:val="1"/>
@@ -1431,7 +2953,16 @@
     <w:abstractNumId w:val="0"/>
   </w:num>
   <w:num w:numId="5">
+    <w:abstractNumId w:val="3"/>
+  </w:num>
+  <w:num w:numId="6">
+    <w:abstractNumId w:val="4"/>
+  </w:num>
+  <w:num w:numId="7">
     <w:abstractNumId w:val="2"/>
+  </w:num>
+  <w:num w:numId="8">
+    <w:abstractNumId w:val="7"/>
   </w:num>
 </w:numbering>
 </file>
@@ -1868,6 +3399,28 @@
       <w:contextualSpacing/>
     </w:pPr>
   </w:style>
+  <w:style w:type="character" w:styleId="Emphasis">
+    <w:name w:val="Emphasis"/>
+    <w:basedOn w:val="DefaultParagraphFont"/>
+    <w:uiPriority w:val="20"/>
+    <w:qFormat/>
+    <w:rsid w:val="00C51AED"/>
+    <w:rPr>
+      <w:i/>
+      <w:iCs/>
+    </w:rPr>
+  </w:style>
+  <w:style w:type="character" w:styleId="Strong">
+    <w:name w:val="Strong"/>
+    <w:basedOn w:val="DefaultParagraphFont"/>
+    <w:uiPriority w:val="22"/>
+    <w:qFormat/>
+    <w:rsid w:val="00C51AED"/>
+    <w:rPr>
+      <w:b/>
+      <w:bCs/>
+    </w:rPr>
+  </w:style>
 </w:styles>
 </file>
 
@@ -2137,7 +3690,7 @@
 </file>
 
 <file path=customXml/itemProps1.xml><?xml version="1.0" encoding="utf-8"?>
-<ds:datastoreItem xmlns:ds="http://schemas.openxmlformats.org/officeDocument/2006/customXml" ds:itemID="{02CDABC2-4068-4048-B0F1-57B07C42EBF5}">
+<ds:datastoreItem xmlns:ds="http://schemas.openxmlformats.org/officeDocument/2006/customXml" ds:itemID="{41B0B61C-B698-4877-B447-AB9E3F53996F}">
   <ds:schemaRefs>
     <ds:schemaRef ds:uri="http://schemas.openxmlformats.org/officeDocument/2006/bibliography"/>
   </ds:schemaRefs>

</xml_diff>